<commit_message>
Add motivation in 3SP
</commit_message>
<xml_diff>
--- a/Documents/3SP.docx
+++ b/Documents/3SP.docx
@@ -213,6 +213,13 @@
     </w:p>
     <w:p>
       <w:pPr>
+        <w:rPr>
+          <w:lang w:val="de-DE"/>
+        </w:rPr>
+      </w:pPr>
+    </w:p>
+    <w:p>
+      <w:pPr>
         <w:pStyle w:val="berschrift3"/>
         <w:rPr>
           <w:lang w:val="de-DE"/>
@@ -241,85 +248,187 @@
         <w:rPr>
           <w:lang w:val="de-DE"/>
         </w:rPr>
-        <w:t xml:space="preserve">In der mobilen Kommunikation sind Apps wie WhatsApp weit verbreitet. (Spontane) Organisierung von Treffen mit Freunden und Bekannten wird jedoch auch </w:t>
-      </w:r>
-    </w:p>
-    <w:p>
-      <w:pPr>
-        <w:rPr>
-          <w:lang w:val="de-DE"/>
-        </w:rPr>
-      </w:pPr>
-    </w:p>
-    <w:p>
-      <w:pPr>
-        <w:rPr>
-          <w:lang w:val="de-DE"/>
-        </w:rPr>
-      </w:pPr>
-    </w:p>
-    <w:p>
-      <w:pPr>
-        <w:rPr>
-          <w:lang w:val="de-DE"/>
-        </w:rPr>
-      </w:pPr>
-    </w:p>
-    <w:p>
-      <w:pPr>
-        <w:rPr>
-          <w:lang w:val="de-DE"/>
-        </w:rPr>
-      </w:pPr>
-    </w:p>
-    <w:p>
-      <w:pPr>
-        <w:rPr>
-          <w:lang w:val="de-DE"/>
-        </w:rPr>
-      </w:pPr>
-    </w:p>
-    <w:p>
-      <w:pPr>
-        <w:rPr>
-          <w:lang w:val="de-DE"/>
-        </w:rPr>
-      </w:pPr>
-    </w:p>
-    <w:p>
-      <w:pPr>
-        <w:rPr>
-          <w:lang w:val="de-DE"/>
-        </w:rPr>
-      </w:pPr>
-    </w:p>
-    <w:p>
-      <w:pPr>
-        <w:rPr>
-          <w:lang w:val="de-DE"/>
-        </w:rPr>
-      </w:pPr>
-    </w:p>
-    <w:p>
-      <w:pPr>
-        <w:rPr>
-          <w:lang w:val="de-DE"/>
-        </w:rPr>
-      </w:pPr>
-    </w:p>
-    <w:p>
-      <w:pPr>
-        <w:rPr>
-          <w:lang w:val="de-DE"/>
-        </w:rPr>
-      </w:pPr>
-    </w:p>
-    <w:p>
-      <w:pPr>
-        <w:rPr>
-          <w:lang w:val="de-DE"/>
-        </w:rPr>
-      </w:pPr>
+        <w:t xml:space="preserve">In der mobilen Kommunikation sind Apps wie WhatsApp weit verbreitet. </w:t>
+      </w:r>
+      <w:r>
+        <w:rPr>
+          <w:lang w:val="de-DE"/>
+        </w:rPr>
+        <w:t xml:space="preserve">Die </w:t>
+      </w:r>
+      <w:r>
+        <w:rPr>
+          <w:lang w:val="de-DE"/>
+        </w:rPr>
+        <w:t>(</w:t>
+      </w:r>
+      <w:r>
+        <w:rPr>
+          <w:lang w:val="de-DE"/>
+        </w:rPr>
+        <w:t>auch s</w:t>
+      </w:r>
+      <w:r>
+        <w:rPr>
+          <w:lang w:val="de-DE"/>
+        </w:rPr>
+        <w:t>pontane) Organisierung von Treffen mit Freun</w:t>
+      </w:r>
+      <w:r>
+        <w:rPr>
+          <w:lang w:val="de-DE"/>
+        </w:rPr>
+        <w:t>den und Bekannten ist zentraler Bestandteil der heutigen schnelllebigen Gesellschaft, ist mit besagten Programmen beispielsweise aufgrund fehlender Möglichkeit Kalendertermine zu verschicken, Freunde in der Umgebung zu finden oder eigene Aktivitäten mit anderen zu planen nur über Umwege möglich. Mit NAME soll nun eine Social-</w:t>
+      </w:r>
+      <w:r>
+        <w:rPr>
+          <w:lang w:val="de-DE"/>
+        </w:rPr>
+        <w:br/>
+        <w:t>Networking</w:t>
+      </w:r>
+      <w:r>
+        <w:rPr>
+          <w:lang w:val="de-DE"/>
+        </w:rPr>
+        <w:t>-</w:t>
+      </w:r>
+      <w:bookmarkStart w:id="0" w:name="_GoBack"/>
+      <w:bookmarkEnd w:id="0"/>
+      <w:r>
+        <w:rPr>
+          <w:lang w:val="de-DE"/>
+        </w:rPr>
+        <w:t>Plattform für genau diesen Einsatzzweck entwickelt werden.</w:t>
+      </w:r>
+    </w:p>
+    <w:p>
+      <w:pPr>
+        <w:rPr>
+          <w:lang w:val="de-DE"/>
+        </w:rPr>
+      </w:pPr>
+    </w:p>
+    <w:p>
+      <w:pPr>
+        <w:rPr>
+          <w:lang w:val="de-DE"/>
+        </w:rPr>
+      </w:pPr>
+    </w:p>
+    <w:p>
+      <w:pPr>
+        <w:rPr>
+          <w:lang w:val="de-DE"/>
+        </w:rPr>
+      </w:pPr>
+    </w:p>
+    <w:p>
+      <w:pPr>
+        <w:rPr>
+          <w:lang w:val="de-DE"/>
+        </w:rPr>
+      </w:pPr>
+    </w:p>
+    <w:p>
+      <w:pPr>
+        <w:rPr>
+          <w:lang w:val="de-DE"/>
+        </w:rPr>
+      </w:pPr>
+      <w:r>
+        <w:rPr>
+          <w:lang w:val="de-DE"/>
+        </w:rPr>
+        <w:t>___________</w:t>
+      </w:r>
+      <w:r>
+        <w:rPr>
+          <w:lang w:val="de-DE"/>
+        </w:rPr>
+        <w:tab/>
+      </w:r>
+      <w:r>
+        <w:rPr>
+          <w:lang w:val="de-DE"/>
+        </w:rPr>
+        <w:tab/>
+      </w:r>
+      <w:r>
+        <w:rPr>
+          <w:lang w:val="de-DE"/>
+        </w:rPr>
+        <w:tab/>
+        <w:t>______________</w:t>
+      </w:r>
+      <w:r>
+        <w:rPr>
+          <w:lang w:val="de-DE"/>
+        </w:rPr>
+        <w:tab/>
+      </w:r>
+      <w:r>
+        <w:rPr>
+          <w:lang w:val="de-DE"/>
+        </w:rPr>
+        <w:tab/>
+        <w:t>_____________</w:t>
+      </w:r>
+    </w:p>
+    <w:p>
+      <w:pPr>
+        <w:rPr>
+          <w:lang w:val="de-DE"/>
+        </w:rPr>
+      </w:pPr>
+      <w:r>
+        <w:rPr>
+          <w:lang w:val="de-DE"/>
+        </w:rPr>
+        <w:t>Matthias Preu</w:t>
+      </w:r>
+      <w:r>
+        <w:rPr>
+          <w:lang w:val="de-DE"/>
+        </w:rPr>
+        <w:tab/>
+      </w:r>
+      <w:r>
+        <w:rPr>
+          <w:lang w:val="de-DE"/>
+        </w:rPr>
+        <w:tab/>
+      </w:r>
+      <w:r>
+        <w:rPr>
+          <w:lang w:val="de-DE"/>
+        </w:rPr>
+        <w:tab/>
+      </w:r>
+      <w:r>
+        <w:rPr>
+          <w:lang w:val="de-DE"/>
+        </w:rPr>
+        <w:t>Cassidy Schwarze</w:t>
+      </w:r>
+      <w:r>
+        <w:rPr>
+          <w:lang w:val="de-DE"/>
+        </w:rPr>
+        <w:tab/>
+      </w:r>
+      <w:r>
+        <w:rPr>
+          <w:lang w:val="de-DE"/>
+        </w:rPr>
+        <w:tab/>
+      </w:r>
+      <w:r>
+        <w:rPr>
+          <w:lang w:val="de-DE"/>
+        </w:rPr>
+        <w:t>Björn Bankowski</w:t>
+      </w:r>
     </w:p>
     <w:p>
       <w:pPr>
@@ -614,8 +723,6 @@
         </w:rPr>
         <w:t>An\Abschaltbares Feature</w:t>
       </w:r>
-      <w:bookmarkStart w:id="0" w:name="_GoBack"/>
-      <w:bookmarkEnd w:id="0"/>
     </w:p>
     <w:p>
       <w:pPr>

</xml_diff>

<commit_message>
Update mail adress 3SP
</commit_message>
<xml_diff>
--- a/Documents/3SP.docx
+++ b/Documents/3SP.docx
@@ -9,14 +9,12 @@
           <w:lang w:val="de-DE"/>
         </w:rPr>
       </w:pPr>
-      <w:proofErr w:type="spellStart"/>
       <w:r>
         <w:rPr>
           <w:lang w:val="de-DE"/>
         </w:rPr>
         <w:t>InstaMeet</w:t>
       </w:r>
-      <w:proofErr w:type="spellEnd"/>
       <w:r>
         <w:rPr>
           <w:lang w:val="de-DE"/>
@@ -82,16 +80,8 @@
         <w:rPr>
           <w:lang w:val="de-DE"/>
         </w:rPr>
-        <w:t xml:space="preserve">Matthias </w:t>
-      </w:r>
-      <w:proofErr w:type="spellStart"/>
-      <w:r>
-        <w:rPr>
-          <w:lang w:val="de-DE"/>
-        </w:rPr>
-        <w:t>Preu</w:t>
-      </w:r>
-      <w:proofErr w:type="spellEnd"/>
+        <w:t>Matthias Preu</w:t>
+      </w:r>
       <w:r>
         <w:rPr>
           <w:lang w:val="de-DE"/>
@@ -122,16 +112,8 @@
           <w:lang w:val="de-DE"/>
         </w:rPr>
         <w:tab/>
-        <w:t xml:space="preserve">Björn </w:t>
-      </w:r>
-      <w:proofErr w:type="spellStart"/>
-      <w:r>
-        <w:rPr>
-          <w:lang w:val="de-DE"/>
-        </w:rPr>
-        <w:t>Bankowski</w:t>
-      </w:r>
-      <w:proofErr w:type="spellEnd"/>
+        <w:t>Björn Bankowski</w:t>
+      </w:r>
     </w:p>
     <w:p>
       <w:pPr>
@@ -187,7 +169,7 @@
             <w:rStyle w:val="Hyperlink"/>
             <w:lang w:val="de-DE"/>
           </w:rPr>
-          <w:t>b.bankowski@gmx.de</w:t>
+          <w:t>b.bankowski@tu-bs.de</w:t>
         </w:r>
       </w:hyperlink>
     </w:p>
@@ -197,124 +179,102 @@
           <w:lang w:val="de-DE"/>
         </w:rPr>
       </w:pPr>
-      <w:r>
-        <w:rPr>
-          <w:lang w:val="de-DE"/>
-        </w:rPr>
-        <w:t>Teamleitung</w:t>
-      </w:r>
-      <w:r>
-        <w:rPr>
-          <w:lang w:val="de-DE"/>
-        </w:rPr>
-        <w:tab/>
-      </w:r>
-      <w:r>
-        <w:rPr>
-          <w:lang w:val="de-DE"/>
-        </w:rPr>
-        <w:tab/>
-      </w:r>
-      <w:r>
-        <w:rPr>
-          <w:lang w:val="de-DE"/>
-        </w:rPr>
-        <w:tab/>
-      </w:r>
-    </w:p>
-    <w:p>
-      <w:pPr>
-        <w:rPr>
-          <w:lang w:val="de-DE"/>
-        </w:rPr>
-      </w:pPr>
-    </w:p>
-    <w:p>
-      <w:pPr>
-        <w:rPr>
-          <w:lang w:val="de-DE"/>
-        </w:rPr>
-      </w:pPr>
-    </w:p>
-    <w:p>
-      <w:pPr>
-        <w:pStyle w:val="berschrift3"/>
-        <w:rPr>
-          <w:lang w:val="de-DE"/>
-        </w:rPr>
-      </w:pPr>
-      <w:r>
-        <w:rPr>
-          <w:lang w:val="de-DE"/>
-        </w:rPr>
-        <w:t>Motivation und Ausgangssituation</w:t>
-      </w:r>
-    </w:p>
-    <w:p>
-      <w:pPr>
-        <w:rPr>
-          <w:lang w:val="de-DE"/>
-        </w:rPr>
-      </w:pPr>
-      <w:r>
-        <w:rPr>
-          <w:lang w:val="de-DE"/>
-        </w:rPr>
-        <w:br/>
-      </w:r>
-      <w:r>
-        <w:rPr>
-          <w:lang w:val="de-DE"/>
-        </w:rPr>
-        <w:t xml:space="preserve">In der mobilen Kommunikation sind Apps wie WhatsApp weit verbreitet. </w:t>
-      </w:r>
-      <w:r>
-        <w:rPr>
-          <w:lang w:val="de-DE"/>
-        </w:rPr>
-        <w:t xml:space="preserve">Die (spontane) Organisierung von Treffen mit Freunden und Bekannten ist zentraler Bestandteil der heutigen schnelllebigen Gesellschaft, ist aber mit besagten Programmen, beispielsweise aufgrund fehlender Möglichkeit Kalendertermine zu verschicken oder Freunde in der Umgebung zu lokalisieren und mit diesen Aktivitäten zu planen, nur über Umwege möglich. </w:t>
-      </w:r>
-      <w:r>
-        <w:rPr>
-          <w:lang w:val="de-DE"/>
-        </w:rPr>
-        <w:t xml:space="preserve">Mit </w:t>
-      </w:r>
-      <w:proofErr w:type="spellStart"/>
-      <w:r>
-        <w:rPr>
-          <w:lang w:val="de-DE"/>
-        </w:rPr>
-        <w:t>InstaMeet</w:t>
-      </w:r>
-      <w:proofErr w:type="spellEnd"/>
-      <w:r>
-        <w:rPr>
-          <w:lang w:val="de-DE"/>
-        </w:rPr>
-        <w:t xml:space="preserve"> </w:t>
-      </w:r>
       <w:bookmarkStart w:id="0" w:name="_GoBack"/>
       <w:bookmarkEnd w:id="0"/>
       <w:r>
         <w:rPr>
           <w:lang w:val="de-DE"/>
         </w:rPr>
-        <w:t xml:space="preserve">soll nun eine </w:t>
-      </w:r>
-      <w:proofErr w:type="spellStart"/>
-      <w:r>
-        <w:rPr>
-          <w:lang w:val="de-DE"/>
-        </w:rPr>
-        <w:t>Social</w:t>
-      </w:r>
-      <w:proofErr w:type="spellEnd"/>
-      <w:r>
-        <w:rPr>
-          <w:lang w:val="de-DE"/>
-        </w:rPr>
-        <w:t>-</w:t>
+        <w:t>Teamleitung</w:t>
+      </w:r>
+      <w:r>
+        <w:rPr>
+          <w:lang w:val="de-DE"/>
+        </w:rPr>
+        <w:tab/>
+      </w:r>
+      <w:r>
+        <w:rPr>
+          <w:lang w:val="de-DE"/>
+        </w:rPr>
+        <w:tab/>
+      </w:r>
+      <w:r>
+        <w:rPr>
+          <w:lang w:val="de-DE"/>
+        </w:rPr>
+        <w:tab/>
+      </w:r>
+    </w:p>
+    <w:p>
+      <w:pPr>
+        <w:rPr>
+          <w:lang w:val="de-DE"/>
+        </w:rPr>
+      </w:pPr>
+    </w:p>
+    <w:p>
+      <w:pPr>
+        <w:rPr>
+          <w:lang w:val="de-DE"/>
+        </w:rPr>
+      </w:pPr>
+    </w:p>
+    <w:p>
+      <w:pPr>
+        <w:pStyle w:val="berschrift3"/>
+        <w:rPr>
+          <w:lang w:val="de-DE"/>
+        </w:rPr>
+      </w:pPr>
+      <w:r>
+        <w:rPr>
+          <w:lang w:val="de-DE"/>
+        </w:rPr>
+        <w:t>Motivation und Ausgangssituation</w:t>
+      </w:r>
+    </w:p>
+    <w:p>
+      <w:pPr>
+        <w:rPr>
+          <w:lang w:val="de-DE"/>
+        </w:rPr>
+      </w:pPr>
+      <w:r>
+        <w:rPr>
+          <w:lang w:val="de-DE"/>
+        </w:rPr>
+        <w:br/>
+      </w:r>
+      <w:r>
+        <w:rPr>
+          <w:lang w:val="de-DE"/>
+        </w:rPr>
+        <w:t xml:space="preserve">In der mobilen Kommunikation sind Apps wie WhatsApp weit verbreitet. </w:t>
+      </w:r>
+      <w:r>
+        <w:rPr>
+          <w:lang w:val="de-DE"/>
+        </w:rPr>
+        <w:t xml:space="preserve">Die (spontane) Organisierung von Treffen mit Freunden und Bekannten ist zentraler Bestandteil der heutigen schnelllebigen Gesellschaft, ist aber mit besagten Programmen, beispielsweise aufgrund fehlender Möglichkeit Kalendertermine zu verschicken oder Freunde in der Umgebung zu lokalisieren und mit diesen Aktivitäten zu planen, nur über Umwege möglich. </w:t>
+      </w:r>
+      <w:r>
+        <w:rPr>
+          <w:lang w:val="de-DE"/>
+        </w:rPr>
+        <w:t xml:space="preserve">Mit </w:t>
+      </w:r>
+      <w:r>
+        <w:rPr>
+          <w:lang w:val="de-DE"/>
+        </w:rPr>
+        <w:t xml:space="preserve">InstaMeet </w:t>
+      </w:r>
+      <w:r>
+        <w:rPr>
+          <w:lang w:val="de-DE"/>
+        </w:rPr>
+        <w:t>soll nun eine Social-</w:t>
       </w:r>
       <w:r>
         <w:rPr>
@@ -419,16 +379,8 @@
         <w:rPr>
           <w:lang w:val="de-DE"/>
         </w:rPr>
-        <w:t xml:space="preserve">Matthias </w:t>
-      </w:r>
-      <w:proofErr w:type="spellStart"/>
-      <w:r>
-        <w:rPr>
-          <w:lang w:val="de-DE"/>
-        </w:rPr>
-        <w:t>Preu</w:t>
-      </w:r>
-      <w:proofErr w:type="spellEnd"/>
+        <w:t>Matthias Preu</w:t>
+      </w:r>
       <w:r>
         <w:rPr>
           <w:lang w:val="de-DE"/>
@@ -459,16 +411,8 @@
           <w:lang w:val="de-DE"/>
         </w:rPr>
         <w:tab/>
-        <w:t xml:space="preserve">Björn </w:t>
-      </w:r>
-      <w:proofErr w:type="spellStart"/>
-      <w:r>
-        <w:rPr>
-          <w:lang w:val="de-DE"/>
-        </w:rPr>
-        <w:t>Bankowski</w:t>
-      </w:r>
-      <w:proofErr w:type="spellEnd"/>
+        <w:t>Björn Bankowski</w:t>
+      </w:r>
     </w:p>
     <w:p>
       <w:pPr>
@@ -542,21 +486,7 @@
         <w:rPr>
           <w:lang w:val="de-DE"/>
         </w:rPr>
-        <w:t xml:space="preserve">Eine </w:t>
-      </w:r>
-      <w:proofErr w:type="spellStart"/>
-      <w:r>
-        <w:rPr>
-          <w:lang w:val="de-DE"/>
-        </w:rPr>
-        <w:t>Social</w:t>
-      </w:r>
-      <w:proofErr w:type="spellEnd"/>
-      <w:r>
-        <w:rPr>
-          <w:lang w:val="de-DE"/>
-        </w:rPr>
-        <w:t xml:space="preserve">-Networking-Applikation die es sehr einfach ermöglich, mit Freunden\Bekannten </w:t>
+        <w:t xml:space="preserve">Eine Social-Networking-Applikation die es sehr einfach ermöglich, mit Freunden\Bekannten </w:t>
       </w:r>
       <w:r>
         <w:rPr>
@@ -1036,21 +966,7 @@
         <w:rPr>
           <w:lang w:val="de-DE"/>
         </w:rPr>
-        <w:t>Nutzung der Google-</w:t>
-      </w:r>
-      <w:proofErr w:type="spellStart"/>
-      <w:r>
-        <w:rPr>
-          <w:lang w:val="de-DE"/>
-        </w:rPr>
-        <w:t>Maps</w:t>
-      </w:r>
-      <w:proofErr w:type="spellEnd"/>
-      <w:r>
-        <w:rPr>
-          <w:lang w:val="de-DE"/>
-        </w:rPr>
-        <w:t xml:space="preserve"> API für die „Radar“-Funktion</w:t>
+        <w:t>Nutzung der Google-Maps API für die „Radar“-Funktion</w:t>
       </w:r>
     </w:p>
     <w:p>
@@ -1488,21 +1404,7 @@
         <w:rPr>
           <w:lang w:val="de-DE"/>
         </w:rPr>
-        <w:t xml:space="preserve">Möglicherweise </w:t>
-      </w:r>
-      <w:proofErr w:type="spellStart"/>
-      <w:r>
-        <w:rPr>
-          <w:lang w:val="de-DE"/>
-        </w:rPr>
-        <w:t>Packaging</w:t>
-      </w:r>
-      <w:proofErr w:type="spellEnd"/>
-      <w:r>
-        <w:rPr>
-          <w:lang w:val="de-DE"/>
-        </w:rPr>
-        <w:t xml:space="preserve"> von Daten nötig (über Batch-Schnittstellen beim Webservice)</w:t>
+        <w:t>Möglicherweise Packaging von Daten nötig (über Batch-Schnittstellen beim Webservice)</w:t>
       </w:r>
     </w:p>
     <w:p>

</xml_diff>